<commit_message>
rearranged topics on course calendar.
</commit_message>
<xml_diff>
--- a/IMPORTANT/2020 spring cs 211 calendar.docx
+++ b/IMPORTANT/2020 spring cs 211 calendar.docx
@@ -1589,19 +1589,7 @@
               <w:rPr>
                 <w:rFonts w:cstheme="minorHAnsi"/>
               </w:rPr>
-              <w:t>Using hash tables to solve problems (</w:t>
-            </w:r>
-            <w:r>
-              <w:rPr>
-                <w:rFonts w:cstheme="minorHAnsi"/>
-              </w:rPr>
-              <w:t xml:space="preserve">CH </w:t>
-            </w:r>
-            <w:r>
-              <w:rPr>
-                <w:rFonts w:cstheme="minorHAnsi"/>
-              </w:rPr>
-              <w:t>4.4)</w:t>
+              <w:t>Using hash tables to solve problems (CH 4.4)</w:t>
             </w:r>
           </w:p>
         </w:tc>
@@ -1778,13 +1766,7 @@
               <w:rPr>
                 <w:rFonts w:cstheme="minorHAnsi"/>
               </w:rPr>
-              <w:t xml:space="preserve">Using trees to solve problems </w:t>
-            </w:r>
-            <w:r>
-              <w:t>(</w:t>
-            </w:r>
-            <w:r>
-              <w:t>CH 5)</w:t>
+              <w:t>Using stacks and queues to organize data (CH 4.2 &amp; 4.3)</w:t>
             </w:r>
           </w:p>
         </w:tc>
@@ -1911,6 +1893,9 @@
                 <w:rFonts w:cstheme="minorHAnsi"/>
               </w:rPr>
               <w:t xml:space="preserve">Using trees to solve problems </w:t>
+            </w:r>
+            <w:r>
+              <w:t>(CH 5)</w:t>
             </w:r>
           </w:p>
         </w:tc>
@@ -2437,7 +2422,7 @@
               <w:rPr>
                 <w:rFonts w:cstheme="minorHAnsi"/>
               </w:rPr>
-              <w:t>Using priority queues to solve problems (CH 5.5)</w:t>
+              <w:t>Self-balancing trees (CH 13.2.1)</w:t>
             </w:r>
           </w:p>
         </w:tc>
@@ -2824,7 +2809,7 @@
               <w:rPr>
                 <w:rFonts w:cstheme="minorHAnsi"/>
               </w:rPr>
-              <w:t>Using stacks and queues to organize data (CH 4.2 &amp; 4.3)</w:t>
+              <w:t>Using priority queues to solve problems (CH 5.5)</w:t>
             </w:r>
           </w:p>
         </w:tc>
@@ -2875,8 +2860,13 @@
               <w:rPr>
                 <w:rFonts w:cstheme="minorHAnsi"/>
               </w:rPr>
-              <w:t>Using stacks and queues to organize data (CH 4.2 &amp; 4.3)</w:t>
-            </w:r>
+              <w:t>Using graphs to solve problems (</w:t>
+            </w:r>
+            <w:r>
+              <w:t>11.4-11.5)</w:t>
+            </w:r>
+            <w:bookmarkStart w:id="0" w:name="_GoBack"/>
+            <w:bookmarkEnd w:id="0"/>
           </w:p>
         </w:tc>
         <w:tc>
@@ -4055,8 +4045,6 @@
               </w:rPr>
               <w:t>Bonus content</w:t>
             </w:r>
-            <w:bookmarkStart w:id="0" w:name="_GoBack"/>
-            <w:bookmarkEnd w:id="0"/>
           </w:p>
         </w:tc>
         <w:tc>

</xml_diff>

<commit_message>
updated course calendar to reflect virtual checkin due friday next week.
</commit_message>
<xml_diff>
--- a/IMPORTANT/2020 spring cs 211 calendar.docx
+++ b/IMPORTANT/2020 spring cs 211 calendar.docx
@@ -2473,7 +2473,7 @@
               <w:rPr>
                 <w:rFonts w:cstheme="minorHAnsi"/>
               </w:rPr>
-              <w:t>Using priority queues to solve problems (CH 5.5)</w:t>
+              <w:t>NO CLASS</w:t>
             </w:r>
           </w:p>
         </w:tc>
@@ -2505,8 +2505,17 @@
               <w:rPr>
                 <w:rFonts w:cstheme="minorHAnsi"/>
               </w:rPr>
-              <w:t>Lab 7</w:t>
-            </w:r>
+              <w:t>“virtual” checkin for PA due tonight.</w:t>
+            </w:r>
+            <w:bookmarkStart w:id="0" w:name="_GoBack"/>
+            <w:bookmarkEnd w:id="0"/>
+          </w:p>
+          <w:p>
+            <w:pPr>
+              <w:rPr>
+                <w:rFonts w:cstheme="minorHAnsi"/>
+              </w:rPr>
+            </w:pPr>
           </w:p>
           <w:p>
             <w:pPr>
@@ -2865,8 +2874,6 @@
             <w:r>
               <w:t>11.4-11.5)</w:t>
             </w:r>
-            <w:bookmarkStart w:id="0" w:name="_GoBack"/>
-            <w:bookmarkEnd w:id="0"/>
           </w:p>
         </w:tc>
         <w:tc>

</xml_diff>